<commit_message>
Cập nhật và chỉnh sửa tất cả lỗi (sau thời hạn nộp)
</commit_message>
<xml_diff>
--- a/Project-Template(22120033).docx
+++ b/Project-Template(22120033).docx
@@ -16,6 +16,9 @@
         <w:t xml:space="preserve">             </w:t>
       </w:r>
       <w:r>
+        <w:rPr>
+          <w:noProof/>
+        </w:rPr>
         <w:drawing>
           <wp:inline distT="0" distB="0" distL="0" distR="0" wp14:anchorId="097C12C2" wp14:editId="1B187964">
             <wp:extent cx="5731510" cy="1660525"/>
@@ -252,7 +255,19 @@
           <w:rPr>
             <w:rStyle w:val="Hyperlink"/>
           </w:rPr>
-          <w:t>(189) 22120033 - Phan Công Châu - Đồ án Môn Kỹ thuật lập trình - 22CTT2 - YouTube</w:t>
+          <w:t xml:space="preserve">(189) 22120033 - Phan Công Châu - Đồ án Môn </w:t>
+        </w:r>
+        <w:r>
+          <w:rPr>
+            <w:rStyle w:val="Hyperlink"/>
+          </w:rPr>
+          <w:t>K</w:t>
+        </w:r>
+        <w:r>
+          <w:rPr>
+            <w:rStyle w:val="Hyperlink"/>
+          </w:rPr>
+          <w:t>ỹ thuật lập trình - 22CTT2 - YouTube</w:t>
         </w:r>
       </w:hyperlink>
     </w:p>
@@ -303,6 +318,7 @@
         <w:rPr>
           <w:b/>
           <w:bCs/>
+          <w:noProof/>
           <w:lang w:val="fr-FR"/>
         </w:rPr>
         <w:drawing>
@@ -356,6 +372,7 @@
         <w:rPr>
           <w:b/>
           <w:bCs/>
+          <w:noProof/>
           <w:lang w:val="fr-FR"/>
         </w:rPr>
         <w:drawing>
@@ -2042,14 +2059,29 @@
         </w:rPr>
         <w:t xml:space="preserve">You Tube: </w:t>
       </w:r>
-      <w:proofErr w:type="gramStart"/>
-      <w:r>
-        <w:rPr>
-          <w:lang w:val="en-US"/>
-        </w:rPr>
-        <w:t>https://bitly2s.com/0zy7q9</w:t>
-      </w:r>
-      <w:proofErr w:type="gramEnd"/>
+      <w:hyperlink r:id="rId12" w:history="1">
+        <w:r>
+          <w:rPr>
+            <w:rStyle w:val="Hyperlink"/>
+            <w:lang w:val="en-US"/>
+          </w:rPr>
+          <w:t>https://youtu.be/</w:t>
+        </w:r>
+        <w:r>
+          <w:rPr>
+            <w:rStyle w:val="Hyperlink"/>
+            <w:lang w:val="en-US"/>
+          </w:rPr>
+          <w:t>J</w:t>
+        </w:r>
+        <w:r>
+          <w:rPr>
+            <w:rStyle w:val="Hyperlink"/>
+            <w:lang w:val="en-US"/>
+          </w:rPr>
+          <w:t>qmJToFXDQQ</w:t>
+        </w:r>
+      </w:hyperlink>
     </w:p>
     <w:sectPr>
       <w:pgSz w:w="11906" w:h="16838"/>
@@ -3935,6 +3967,18 @@
       </w:tcPr>
     </w:tblStylePr>
   </w:style>
+  <w:style w:type="character" w:styleId="FollowedHyperlink">
+    <w:name w:val="FollowedHyperlink"/>
+    <w:basedOn w:val="DefaultParagraphFont"/>
+    <w:uiPriority w:val="99"/>
+    <w:semiHidden/>
+    <w:unhideWhenUsed/>
+    <w:rsid w:val="000252D5"/>
+    <w:rPr>
+      <w:color w:val="954F72" w:themeColor="followedHyperlink"/>
+      <w:u w:val="single"/>
+    </w:rPr>
+  </w:style>
 </w:styles>
 </file>
 

</xml_diff>